<commit_message>
Creación de LEF y pequeños cambios en JAVA.
</commit_message>
<xml_diff>
--- a/Informe Proyecto 2014.docx
+++ b/Informe Proyecto 2014.docx
@@ -419,9 +419,13 @@
       <w:r>
         <w:t xml:space="preserve"> </w:t>
       </w:r>
+      <w:proofErr w:type="spellStart"/>
+      <w:proofErr w:type="gramStart"/>
       <w:r>
         <w:t>capacidadOcupada</w:t>
       </w:r>
+      <w:proofErr w:type="spellEnd"/>
+      <w:proofErr w:type="gramEnd"/>
     </w:p>
     <w:p>
       <w:pPr>
@@ -434,9 +438,13 @@
       <w:r>
         <w:t xml:space="preserve"> </w:t>
       </w:r>
+      <w:proofErr w:type="spellStart"/>
+      <w:proofErr w:type="gramStart"/>
       <w:r>
         <w:t>estadoAsc</w:t>
       </w:r>
+      <w:proofErr w:type="spellEnd"/>
+      <w:proofErr w:type="gramEnd"/>
     </w:p>
     <w:p>
       <w:pPr>
@@ -453,20 +461,39 @@
         <w:t>.</w:t>
       </w:r>
       <w:r>
-        <w:t xml:space="preserve"> dirAsc</w:t>
-      </w:r>
+        <w:t xml:space="preserve"> </w:t>
+      </w:r>
+      <w:proofErr w:type="spellStart"/>
+      <w:proofErr w:type="gramStart"/>
+      <w:r>
+        <w:t>dirAsc</w:t>
+      </w:r>
+      <w:proofErr w:type="spellEnd"/>
+      <w:proofErr w:type="gramEnd"/>
     </w:p>
     <w:p>
       <w:pPr>
         <w:pStyle w:val="Prrafodelista"/>
         <w:ind w:left="1416"/>
       </w:pPr>
-      <w:r>
-        <w:t>Direccion de destino de una</w:t>
-      </w:r>
-      <w:r>
-        <w:t xml:space="preserve"> persona. dirDest</w:t>
-      </w:r>
+      <w:proofErr w:type="spellStart"/>
+      <w:r>
+        <w:t>Direccion</w:t>
+      </w:r>
+      <w:proofErr w:type="spellEnd"/>
+      <w:r>
+        <w:t xml:space="preserve"> de destino de una</w:t>
+      </w:r>
+      <w:r>
+        <w:t xml:space="preserve"> persona. </w:t>
+      </w:r>
+      <w:proofErr w:type="spellStart"/>
+      <w:proofErr w:type="gramStart"/>
+      <w:r>
+        <w:t>dirDest</w:t>
+      </w:r>
+      <w:proofErr w:type="spellEnd"/>
+      <w:proofErr w:type="gramEnd"/>
     </w:p>
     <w:p>
       <w:pPr>
@@ -474,8 +501,15 @@
         <w:ind w:left="1416"/>
       </w:pPr>
       <w:r>
-        <w:t>Piso donde una persona se baja. pisoDest</w:t>
-      </w:r>
+        <w:t xml:space="preserve">Piso donde una persona se baja. </w:t>
+      </w:r>
+      <w:proofErr w:type="spellStart"/>
+      <w:proofErr w:type="gramStart"/>
+      <w:r>
+        <w:t>pisoDest</w:t>
+      </w:r>
+      <w:proofErr w:type="spellEnd"/>
+      <w:proofErr w:type="gramEnd"/>
     </w:p>
     <w:p>
       <w:pPr>
@@ -505,6 +539,18 @@
       <w:pPr>
         <w:pStyle w:val="Prrafodelista"/>
         <w:ind w:left="1416"/>
+        <w:rPr>
+          <w:b/>
+        </w:rPr>
+      </w:pPr>
+      <w:r>
+        <w:t>Tiempo promedio de espera por piso.</w:t>
+      </w:r>
+    </w:p>
+    <w:p>
+      <w:pPr>
+        <w:pStyle w:val="Prrafodelista"/>
+        <w:ind w:left="1416"/>
       </w:pPr>
       <w:r>
         <w:t>Tiempo</w:t>
@@ -525,7 +571,7 @@
         <w:t xml:space="preserve"> de entrada</w:t>
       </w:r>
       <w:r>
-        <w:t xml:space="preserve"> para subir o bajar</w:t>
+        <w:t xml:space="preserve"> para subir</w:t>
       </w:r>
       <w:r>
         <w:t>.</w:t>
@@ -537,6 +583,15 @@
         <w:ind w:left="1416"/>
       </w:pPr>
       <w:r>
+        <w:t>Tamaño promedio de la cola de entrada para bajar.</w:t>
+      </w:r>
+    </w:p>
+    <w:p>
+      <w:pPr>
+        <w:pStyle w:val="Prrafodelista"/>
+        <w:ind w:left="1416"/>
+      </w:pPr>
+      <w:r>
         <w:t>Tamaño promedio de la cola para salir del ascensor.</w:t>
       </w:r>
     </w:p>
@@ -558,7 +613,6 @@
         <w:t>Capacidad ocupada promedia.</w:t>
       </w:r>
     </w:p>
-    <w:p/>
     <w:p>
       <w:pPr>
         <w:rPr>
@@ -573,11 +627,12 @@
       </w:r>
     </w:p>
     <w:p>
-      <w:pPr>
-        <w:rPr>
-          <w:b/>
-        </w:rPr>
-      </w:pPr>
+      <w:r>
+        <w:t>Anexo a este documento. Modelo</w:t>
+      </w:r>
+      <w:r>
+        <w:t>.pdf</w:t>
+      </w:r>
     </w:p>
     <w:p>
       <w:pPr>
@@ -599,11 +654,12 @@
       </w:r>
     </w:p>
     <w:p>
-      <w:pPr>
-        <w:rPr>
-          <w:b/>
-        </w:rPr>
-      </w:pPr>
+      <w:r>
+        <w:t>Anexo a este documento. Modelo</w:t>
+      </w:r>
+      <w:r>
+        <w:t>.pdf</w:t>
+      </w:r>
     </w:p>
     <w:p>
       <w:pPr>
@@ -654,8 +710,13 @@
         <w:spacing w:after="0" w:line="240" w:lineRule="auto"/>
       </w:pPr>
       <w:r>
-        <w:t>// inicio</w:t>
-      </w:r>
+        <w:t xml:space="preserve">// </w:t>
+      </w:r>
+      <w:proofErr w:type="gramStart"/>
+      <w:r>
+        <w:t>inicio</w:t>
+      </w:r>
+      <w:proofErr w:type="gramEnd"/>
     </w:p>
     <w:p>
       <w:pPr>
@@ -675,23 +736,45 @@
         <w:spacing w:after="0" w:line="240" w:lineRule="auto"/>
       </w:pPr>
       <w:r>
-        <w:t>// variables de estado</w:t>
-      </w:r>
-    </w:p>
-    <w:p>
-      <w:pPr>
-        <w:spacing w:after="0" w:line="240" w:lineRule="auto"/>
-      </w:pPr>
-      <w:r>
-        <w:t>capacidadOcupada = 0</w:t>
-      </w:r>
-    </w:p>
-    <w:p>
-      <w:pPr>
-        <w:spacing w:after="0" w:line="240" w:lineRule="auto"/>
-      </w:pPr>
-      <w:r>
-        <w:t>estadoAsc = ‘Parado’</w:t>
+        <w:t xml:space="preserve">// </w:t>
+      </w:r>
+      <w:proofErr w:type="gramStart"/>
+      <w:r>
+        <w:t>variables</w:t>
+      </w:r>
+      <w:proofErr w:type="gramEnd"/>
+      <w:r>
+        <w:t xml:space="preserve"> de estado</w:t>
+      </w:r>
+    </w:p>
+    <w:p>
+      <w:pPr>
+        <w:spacing w:after="0" w:line="240" w:lineRule="auto"/>
+      </w:pPr>
+      <w:proofErr w:type="spellStart"/>
+      <w:proofErr w:type="gramStart"/>
+      <w:r>
+        <w:t>capacidadOcupada</w:t>
+      </w:r>
+      <w:proofErr w:type="spellEnd"/>
+      <w:proofErr w:type="gramEnd"/>
+      <w:r>
+        <w:t xml:space="preserve"> = 0</w:t>
+      </w:r>
+    </w:p>
+    <w:p>
+      <w:pPr>
+        <w:spacing w:after="0" w:line="240" w:lineRule="auto"/>
+      </w:pPr>
+      <w:proofErr w:type="spellStart"/>
+      <w:proofErr w:type="gramStart"/>
+      <w:r>
+        <w:t>estadoAsc</w:t>
+      </w:r>
+      <w:proofErr w:type="spellEnd"/>
+      <w:proofErr w:type="gramEnd"/>
+      <w:r>
+        <w:t xml:space="preserve"> = ‘Parado’</w:t>
       </w:r>
     </w:p>
     <w:p>
@@ -701,77 +784,145 @@
           <w:lang w:val="en-US"/>
         </w:rPr>
       </w:pPr>
+      <w:proofErr w:type="spellStart"/>
+      <w:proofErr w:type="gramStart"/>
       <w:r>
         <w:rPr>
           <w:lang w:val="en-US"/>
         </w:rPr>
-        <w:t>dirAsc = ‘arriba’</w:t>
-      </w:r>
-    </w:p>
-    <w:p>
-      <w:pPr>
-        <w:spacing w:after="0" w:line="240" w:lineRule="auto"/>
+        <w:t>dirAsc</w:t>
+      </w:r>
+      <w:proofErr w:type="spellEnd"/>
+      <w:proofErr w:type="gramEnd"/>
+      <w:r>
         <w:rPr>
           <w:lang w:val="en-US"/>
         </w:rPr>
-      </w:pPr>
+        <w:t xml:space="preserve"> = ‘</w:t>
+      </w:r>
+      <w:proofErr w:type="spellStart"/>
       <w:r>
         <w:rPr>
           <w:lang w:val="en-US"/>
         </w:rPr>
-        <w:t>dirDest = null</w:t>
-      </w:r>
-    </w:p>
-    <w:p>
-      <w:pPr>
-        <w:spacing w:after="0" w:line="240" w:lineRule="auto"/>
+        <w:t>arriba</w:t>
+      </w:r>
+      <w:proofErr w:type="spellEnd"/>
+      <w:r>
         <w:rPr>
           <w:lang w:val="en-US"/>
         </w:rPr>
-      </w:pPr>
-      <w:r>
+        <w:t>’</w:t>
+      </w:r>
+    </w:p>
+    <w:p>
+      <w:pPr>
+        <w:spacing w:after="0" w:line="240" w:lineRule="auto"/>
         <w:rPr>
           <w:lang w:val="en-US"/>
         </w:rPr>
-        <w:t>pisoDest = null</w:t>
-      </w:r>
-    </w:p>
-    <w:p>
-      <w:pPr>
-        <w:spacing w:after="0" w:line="240" w:lineRule="auto"/>
+      </w:pPr>
+      <w:proofErr w:type="spellStart"/>
+      <w:proofErr w:type="gramStart"/>
+      <w:r>
         <w:rPr>
           <w:lang w:val="en-US"/>
         </w:rPr>
-      </w:pPr>
-    </w:p>
-    <w:p>
-      <w:pPr>
-        <w:spacing w:after="0" w:line="240" w:lineRule="auto"/>
-      </w:pPr>
-      <w:r>
-        <w:t>// variables de desempeño</w:t>
-      </w:r>
-    </w:p>
-    <w:p>
-      <w:pPr>
-        <w:spacing w:after="0" w:line="240" w:lineRule="auto"/>
-      </w:pPr>
-      <w:r>
-        <w:t>tiempoPromEsperaxpiso = [0, 0, 0, 0, 0, 0]</w:t>
-      </w:r>
-    </w:p>
-    <w:p>
-      <w:pPr>
-        <w:spacing w:after="0" w:line="240" w:lineRule="auto"/>
-      </w:pPr>
-      <w:r>
-        <w:t>tiempoPromEspera = 0</w:t>
-      </w:r>
-    </w:p>
-    <w:p>
-      <w:pPr>
-        <w:spacing w:after="0" w:line="240" w:lineRule="auto"/>
-      </w:pPr>
+        <w:t>dirDest</w:t>
+      </w:r>
+      <w:proofErr w:type="spellEnd"/>
+      <w:proofErr w:type="gramEnd"/>
+      <w:r>
+        <w:rPr>
+          <w:lang w:val="en-US"/>
+        </w:rPr>
+        <w:t xml:space="preserve"> = null</w:t>
+      </w:r>
+    </w:p>
+    <w:p>
+      <w:pPr>
+        <w:spacing w:after="0" w:line="240" w:lineRule="auto"/>
+        <w:rPr>
+          <w:lang w:val="en-US"/>
+        </w:rPr>
+      </w:pPr>
+      <w:proofErr w:type="spellStart"/>
+      <w:proofErr w:type="gramStart"/>
+      <w:r>
+        <w:rPr>
+          <w:lang w:val="en-US"/>
+        </w:rPr>
+        <w:t>pisoDest</w:t>
+      </w:r>
+      <w:proofErr w:type="spellEnd"/>
+      <w:proofErr w:type="gramEnd"/>
+      <w:r>
+        <w:rPr>
+          <w:lang w:val="en-US"/>
+        </w:rPr>
+        <w:t xml:space="preserve"> = null</w:t>
+      </w:r>
+    </w:p>
+    <w:p>
+      <w:pPr>
+        <w:spacing w:after="0" w:line="240" w:lineRule="auto"/>
+        <w:rPr>
+          <w:lang w:val="en-US"/>
+        </w:rPr>
+      </w:pPr>
+    </w:p>
+    <w:p>
+      <w:pPr>
+        <w:spacing w:after="0" w:line="240" w:lineRule="auto"/>
+      </w:pPr>
+      <w:r>
+        <w:t xml:space="preserve">// </w:t>
+      </w:r>
+      <w:proofErr w:type="gramStart"/>
+      <w:r>
+        <w:t>variables</w:t>
+      </w:r>
+      <w:proofErr w:type="gramEnd"/>
+      <w:r>
+        <w:t xml:space="preserve"> de desempeño</w:t>
+      </w:r>
+    </w:p>
+    <w:p>
+      <w:pPr>
+        <w:spacing w:after="0" w:line="240" w:lineRule="auto"/>
+      </w:pPr>
+      <w:proofErr w:type="spellStart"/>
+      <w:proofErr w:type="gramStart"/>
+      <w:r>
+        <w:t>tiempoPromEsperaxpiso</w:t>
+      </w:r>
+      <w:proofErr w:type="spellEnd"/>
+      <w:proofErr w:type="gramEnd"/>
+      <w:r>
+        <w:t xml:space="preserve"> = [0, 0, 0, 0, 0, 0]</w:t>
+      </w:r>
+    </w:p>
+    <w:p>
+      <w:pPr>
+        <w:spacing w:after="0" w:line="240" w:lineRule="auto"/>
+      </w:pPr>
+      <w:proofErr w:type="spellStart"/>
+      <w:proofErr w:type="gramStart"/>
+      <w:r>
+        <w:t>tiempoPromEspera</w:t>
+      </w:r>
+      <w:proofErr w:type="spellEnd"/>
+      <w:proofErr w:type="gramEnd"/>
+      <w:r>
+        <w:t xml:space="preserve"> = 0</w:t>
+      </w:r>
+    </w:p>
+    <w:p>
+      <w:pPr>
+        <w:spacing w:after="0" w:line="240" w:lineRule="auto"/>
+      </w:pPr>
+      <w:proofErr w:type="spellStart"/>
+      <w:proofErr w:type="gramStart"/>
       <w:r>
         <w:t>tiempo</w:t>
       </w:r>
@@ -781,6 +932,8 @@
       <w:r>
         <w:t>xpiso</w:t>
       </w:r>
+      <w:proofErr w:type="spellEnd"/>
+      <w:proofErr w:type="gramEnd"/>
       <w:r>
         <w:t xml:space="preserve"> = [0, 0, 0, 0, 0]</w:t>
       </w:r>
@@ -792,12 +945,16 @@
       <w:pPr>
         <w:spacing w:after="0" w:line="240" w:lineRule="auto"/>
       </w:pPr>
+      <w:proofErr w:type="spellStart"/>
+      <w:proofErr w:type="gramStart"/>
       <w:r>
         <w:t>tiempoPromEsperaColaEntradaBajada</w:t>
       </w:r>
       <w:r>
         <w:t>xpiso</w:t>
       </w:r>
+      <w:proofErr w:type="spellEnd"/>
+      <w:proofErr w:type="gramEnd"/>
       <w:r>
         <w:t xml:space="preserve"> = [0, 0, 0, 0, 0]</w:t>
       </w:r>
@@ -809,12 +966,16 @@
       <w:pPr>
         <w:spacing w:after="0" w:line="240" w:lineRule="auto"/>
       </w:pPr>
+      <w:proofErr w:type="spellStart"/>
+      <w:proofErr w:type="gramStart"/>
       <w:r>
         <w:t>tiempoPromEsperaColaEntrada</w:t>
       </w:r>
       <w:r>
         <w:t>Total</w:t>
       </w:r>
+      <w:proofErr w:type="spellEnd"/>
+      <w:proofErr w:type="gramEnd"/>
       <w:r>
         <w:t xml:space="preserve"> = 0</w:t>
       </w:r>
@@ -823,12 +984,16 @@
       <w:pPr>
         <w:spacing w:after="0" w:line="240" w:lineRule="auto"/>
       </w:pPr>
+      <w:proofErr w:type="spellStart"/>
+      <w:proofErr w:type="gramStart"/>
       <w:r>
         <w:t>tiempoPromEsperaColaSalida</w:t>
       </w:r>
       <w:r>
         <w:t>xpiso</w:t>
       </w:r>
+      <w:proofErr w:type="spellEnd"/>
+      <w:proofErr w:type="gramEnd"/>
       <w:r>
         <w:t xml:space="preserve"> = [0,0,0,0,0,0] // piso 1 al 6</w:t>
       </w:r>
@@ -837,12 +1002,16 @@
       <w:pPr>
         <w:spacing w:after="0" w:line="240" w:lineRule="auto"/>
       </w:pPr>
+      <w:proofErr w:type="spellStart"/>
+      <w:proofErr w:type="gramStart"/>
       <w:r>
         <w:t>tiempopromEsperaColaSalida</w:t>
       </w:r>
       <w:r>
         <w:t>Total</w:t>
       </w:r>
+      <w:proofErr w:type="spellEnd"/>
+      <w:proofErr w:type="gramEnd"/>
       <w:r>
         <w:t xml:space="preserve"> = 0</w:t>
       </w:r>
@@ -851,16 +1020,30 @@
       <w:pPr>
         <w:spacing w:after="0" w:line="240" w:lineRule="auto"/>
       </w:pPr>
-      <w:r>
-        <w:t>porcPersonasAtendidas = 0</w:t>
-      </w:r>
-    </w:p>
-    <w:p>
-      <w:pPr>
-        <w:spacing w:after="0" w:line="240" w:lineRule="auto"/>
-      </w:pPr>
-      <w:r>
-        <w:t>capacidadOcupadaProm = 0</w:t>
+      <w:proofErr w:type="spellStart"/>
+      <w:proofErr w:type="gramStart"/>
+      <w:r>
+        <w:t>porcPersonasAtendidas</w:t>
+      </w:r>
+      <w:proofErr w:type="spellEnd"/>
+      <w:proofErr w:type="gramEnd"/>
+      <w:r>
+        <w:t xml:space="preserve"> = 0</w:t>
+      </w:r>
+    </w:p>
+    <w:p>
+      <w:pPr>
+        <w:spacing w:after="0" w:line="240" w:lineRule="auto"/>
+      </w:pPr>
+      <w:proofErr w:type="spellStart"/>
+      <w:proofErr w:type="gramStart"/>
+      <w:r>
+        <w:t>capacidadOcupadaProm</w:t>
+      </w:r>
+      <w:proofErr w:type="spellEnd"/>
+      <w:proofErr w:type="gramEnd"/>
+      <w:r>
+        <w:t xml:space="preserve"> = 0</w:t>
       </w:r>
     </w:p>
     <w:p>
@@ -889,189 +1072,207 @@
       <w:pPr>
         <w:spacing w:after="0" w:line="240" w:lineRule="auto"/>
       </w:pPr>
-      <w:r>
-        <w:t>capacidadAsc = 4</w:t>
-      </w:r>
-    </w:p>
-    <w:p>
-      <w:pPr>
-        <w:spacing w:after="0" w:line="240" w:lineRule="auto"/>
-      </w:pPr>
-      <w:r>
-        <w:t>tiempoArranque = 20</w:t>
-      </w:r>
-    </w:p>
-    <w:p>
-      <w:pPr>
-        <w:spacing w:after="0" w:line="240" w:lineRule="auto"/>
-      </w:pPr>
-      <w:r>
-        <w:t>despEntrePisos = 100</w:t>
-      </w:r>
-    </w:p>
-    <w:p>
-      <w:pPr>
-        <w:spacing w:after="0" w:line="240" w:lineRule="auto"/>
-      </w:pPr>
-      <w:r>
-        <w:t>pisoAsc = 1</w:t>
-      </w:r>
-    </w:p>
-    <w:p>
-      <w:pPr>
-        <w:spacing w:after="0" w:line="240" w:lineRule="auto"/>
-      </w:pPr>
-      <w:r>
-        <w:t>estadoAsc = ”parado”</w:t>
-      </w:r>
-    </w:p>
-    <w:p>
-      <w:pPr>
-        <w:spacing w:after="0" w:line="240" w:lineRule="auto"/>
-      </w:pPr>
-    </w:p>
-    <w:p>
-      <w:pPr>
-        <w:spacing w:after="0"/>
-      </w:pPr>
-      <w:r>
-        <w:t>// Inicialización del</w:t>
-      </w:r>
-      <w:r>
-        <w:t xml:space="preserve"> ascensor</w:t>
-      </w:r>
-    </w:p>
-    <w:p>
-      <w:pPr>
-        <w:spacing w:after="0" w:line="240" w:lineRule="auto"/>
-      </w:pPr>
-      <w:r>
-        <w:t>inicializarAscensor(</w:t>
-      </w:r>
-      <w:r>
-        <w:t>capacidadAsc, tiempoArranque, despEntrePisos</w:t>
-      </w:r>
-      <w:r>
-        <w:t>, pisoAsc, estadoAsc</w:t>
-      </w:r>
-      <w:r>
-        <w:t>);</w:t>
-      </w:r>
-    </w:p>
-    <w:p>
-      <w:pPr>
-        <w:spacing w:after="0" w:line="240" w:lineRule="auto"/>
-      </w:pPr>
-    </w:p>
-    <w:p>
-      <w:pPr>
-        <w:spacing w:after="0" w:line="240" w:lineRule="auto"/>
-      </w:pPr>
-      <w:r>
-        <w:t>// Parada, se define un tiempo límite para la simulación</w:t>
-      </w:r>
-    </w:p>
-    <w:p>
-      <w:pPr>
-        <w:spacing w:after="0" w:line="240" w:lineRule="auto"/>
-      </w:pPr>
-      <w:r>
-        <w:t>tiempoSimulacion = 86400 segundos // 1 día completo</w:t>
-      </w:r>
-    </w:p>
-    <w:p>
-      <w:pPr>
-        <w:spacing w:after="0" w:line="240" w:lineRule="auto"/>
-      </w:pPr>
-    </w:p>
-    <w:p>
-      <w:pPr>
-        <w:spacing w:after="0" w:line="240" w:lineRule="auto"/>
-      </w:pPr>
-      <w:r>
-        <w:t xml:space="preserve">// </w:t>
-      </w:r>
-      <w:r>
-        <w:t>Inicialización</w:t>
-      </w:r>
-      <w:r>
-        <w:t xml:space="preserve"> del LEF para persona</w:t>
-      </w:r>
-    </w:p>
-    <w:p>
-      <w:pPr>
-        <w:spacing w:after="0" w:line="240" w:lineRule="auto"/>
-      </w:pPr>
-      <w:r>
-        <w:t>LEF.llegadaPiso</w:t>
-      </w:r>
-      <w:r>
-        <w:t>(</w:t>
-      </w:r>
-      <w:r>
-        <w:t>0, “L”</w:t>
-      </w:r>
-      <w:r>
-        <w:t>, pisoIni</w:t>
-      </w:r>
-      <w:r>
-        <w:t>)</w:t>
-      </w:r>
-    </w:p>
-    <w:p>
-      <w:pPr>
-        <w:spacing w:after="0" w:line="240" w:lineRule="auto"/>
-      </w:pPr>
-    </w:p>
-    <w:p>
-      <w:pPr>
-        <w:spacing w:after="0" w:line="240" w:lineRule="auto"/>
-      </w:pPr>
-      <w:r>
-        <w:t xml:space="preserve">While </w:t>
-      </w:r>
-      <w:r>
-        <w:t>reloj &lt;= tiempoSimulacion</w:t>
-      </w:r>
-    </w:p>
-    <w:p>
-      <w:pPr>
-        <w:spacing w:after="0" w:line="240" w:lineRule="auto"/>
-      </w:pPr>
-      <w:r>
-        <w:t>{</w:t>
-      </w:r>
-    </w:p>
-    <w:p>
-      <w:pPr>
-        <w:spacing w:after="0" w:line="240" w:lineRule="auto"/>
-      </w:pPr>
-      <w:r>
-        <w:tab/>
-      </w:r>
-      <w:r>
-        <w:t>accionarAscensor()</w:t>
-      </w:r>
-    </w:p>
-    <w:p>
-      <w:pPr>
-        <w:spacing w:after="0" w:line="240" w:lineRule="auto"/>
-      </w:pPr>
-      <w:r>
-        <w:tab/>
-        <w:t>ajustarReloj</w:t>
-      </w:r>
-    </w:p>
-    <w:p>
-      <w:pPr>
-        <w:spacing w:after="0" w:line="240" w:lineRule="auto"/>
-      </w:pPr>
-      <w:r>
-        <w:tab/>
-        <w:t>LEF.llegadaPiso(xexp, “L”, pisoIni</w:t>
-      </w:r>
+      <w:proofErr w:type="spellStart"/>
+      <w:proofErr w:type="gramStart"/>
+      <w:r>
+        <w:t>capacidadAsc</w:t>
+      </w:r>
+      <w:proofErr w:type="spellEnd"/>
+      <w:proofErr w:type="gramEnd"/>
+      <w:r>
+        <w:t xml:space="preserve"> = 4</w:t>
+      </w:r>
+    </w:p>
+    <w:p>
+      <w:pPr>
+        <w:spacing w:after="0" w:line="240" w:lineRule="auto"/>
+      </w:pPr>
+      <w:proofErr w:type="spellStart"/>
+      <w:proofErr w:type="gramStart"/>
+      <w:r>
+        <w:t>tiempoArranque</w:t>
+      </w:r>
+      <w:proofErr w:type="spellEnd"/>
+      <w:proofErr w:type="gramEnd"/>
+      <w:r>
+        <w:t xml:space="preserve"> = 20</w:t>
+      </w:r>
+    </w:p>
+    <w:p>
+      <w:pPr>
+        <w:spacing w:after="0" w:line="240" w:lineRule="auto"/>
+      </w:pPr>
+      <w:proofErr w:type="spellStart"/>
+      <w:proofErr w:type="gramStart"/>
+      <w:r>
+        <w:t>despEntrePisos</w:t>
+      </w:r>
+      <w:proofErr w:type="spellEnd"/>
+      <w:proofErr w:type="gramEnd"/>
+      <w:r>
+        <w:t xml:space="preserve"> = 100</w:t>
+      </w:r>
+    </w:p>
+    <w:p>
+      <w:pPr>
+        <w:spacing w:after="0" w:line="240" w:lineRule="auto"/>
+      </w:pPr>
+      <w:proofErr w:type="spellStart"/>
+      <w:proofErr w:type="gramStart"/>
+      <w:r>
+        <w:t>pisoAsc</w:t>
+      </w:r>
+      <w:proofErr w:type="spellEnd"/>
+      <w:proofErr w:type="gramEnd"/>
+      <w:r>
+        <w:t xml:space="preserve"> = 1</w:t>
+      </w:r>
+    </w:p>
+    <w:p>
+      <w:pPr>
+        <w:spacing w:after="0" w:line="240" w:lineRule="auto"/>
+      </w:pPr>
       <w:bookmarkStart w:id="0" w:name="_GoBack"/>
       <w:bookmarkEnd w:id="0"/>
+    </w:p>
+    <w:p>
+      <w:pPr>
+        <w:spacing w:after="0"/>
+      </w:pPr>
+      <w:r>
+        <w:t>// Inicialización del</w:t>
+      </w:r>
+      <w:r>
+        <w:t xml:space="preserve"> ascensor</w:t>
+      </w:r>
+    </w:p>
+    <w:p>
+      <w:pPr>
+        <w:spacing w:after="0" w:line="240" w:lineRule="auto"/>
+      </w:pPr>
+      <w:proofErr w:type="spellStart"/>
+      <w:proofErr w:type="gramStart"/>
+      <w:r>
+        <w:t>inicializarAscensor</w:t>
+      </w:r>
+      <w:proofErr w:type="spellEnd"/>
+      <w:r>
+        <w:t>(</w:t>
+      </w:r>
+      <w:proofErr w:type="spellStart"/>
+      <w:proofErr w:type="gramEnd"/>
+      <w:r>
+        <w:t>capacidadAsc</w:t>
+      </w:r>
+      <w:proofErr w:type="spellEnd"/>
+      <w:r>
+        <w:t xml:space="preserve">, </w:t>
+      </w:r>
+      <w:proofErr w:type="spellStart"/>
+      <w:r>
+        <w:t>tiempoArranque</w:t>
+      </w:r>
+      <w:proofErr w:type="spellEnd"/>
+      <w:r>
+        <w:t xml:space="preserve">, </w:t>
+      </w:r>
+      <w:proofErr w:type="spellStart"/>
+      <w:r>
+        <w:t>despEntrePisos</w:t>
+      </w:r>
+      <w:proofErr w:type="spellEnd"/>
+      <w:r>
+        <w:t xml:space="preserve">, </w:t>
+      </w:r>
+      <w:proofErr w:type="spellStart"/>
+      <w:r>
+        <w:t>pisoAsc</w:t>
+      </w:r>
+      <w:proofErr w:type="spellEnd"/>
+      <w:r>
+        <w:t xml:space="preserve">, </w:t>
+      </w:r>
+      <w:proofErr w:type="spellStart"/>
+      <w:r>
+        <w:t>estadoAsc</w:t>
+      </w:r>
+      <w:proofErr w:type="spellEnd"/>
+      <w:r>
+        <w:t>);</w:t>
+      </w:r>
+    </w:p>
+    <w:p>
+      <w:pPr>
+        <w:spacing w:after="0" w:line="240" w:lineRule="auto"/>
+      </w:pPr>
+    </w:p>
+    <w:p>
+      <w:pPr>
+        <w:spacing w:after="0" w:line="240" w:lineRule="auto"/>
+      </w:pPr>
+      <w:r>
+        <w:t>// Parada, se define un tiempo límite para la simulación</w:t>
+      </w:r>
+    </w:p>
+    <w:p>
+      <w:pPr>
+        <w:spacing w:after="0" w:line="240" w:lineRule="auto"/>
+      </w:pPr>
+      <w:proofErr w:type="spellStart"/>
+      <w:proofErr w:type="gramStart"/>
+      <w:r>
+        <w:t>tiempoSimulacion</w:t>
+      </w:r>
+      <w:proofErr w:type="spellEnd"/>
+      <w:proofErr w:type="gramEnd"/>
+      <w:r>
+        <w:t xml:space="preserve"> = 86400 segundos // 1 día completo</w:t>
+      </w:r>
+    </w:p>
+    <w:p>
+      <w:pPr>
+        <w:spacing w:after="0" w:line="240" w:lineRule="auto"/>
+      </w:pPr>
+    </w:p>
+    <w:p>
+      <w:pPr>
+        <w:spacing w:after="0" w:line="240" w:lineRule="auto"/>
+      </w:pPr>
+      <w:r>
+        <w:t xml:space="preserve">// </w:t>
+      </w:r>
+      <w:r>
+        <w:t>Inicialización</w:t>
+      </w:r>
+      <w:r>
+        <w:t xml:space="preserve"> del LEF para persona</w:t>
+      </w:r>
+    </w:p>
+    <w:p>
+      <w:pPr>
+        <w:spacing w:after="0" w:line="240" w:lineRule="auto"/>
+      </w:pPr>
+      <w:proofErr w:type="spellStart"/>
+      <w:proofErr w:type="gramStart"/>
+      <w:r>
+        <w:t>LEF.llegadaPiso</w:t>
+      </w:r>
+      <w:proofErr w:type="spellEnd"/>
+      <w:r>
+        <w:t>(</w:t>
+      </w:r>
+      <w:proofErr w:type="gramEnd"/>
+      <w:r>
+        <w:t>0, “L”</w:t>
+      </w:r>
+      <w:r>
+        <w:t xml:space="preserve">, </w:t>
+      </w:r>
+      <w:proofErr w:type="spellStart"/>
+      <w:r>
+        <w:t>pisoIni</w:t>
+      </w:r>
+      <w:proofErr w:type="spellEnd"/>
       <w:r>
         <w:t>)</w:t>
       </w:r>
@@ -1080,6 +1281,107 @@
       <w:pPr>
         <w:spacing w:after="0" w:line="240" w:lineRule="auto"/>
       </w:pPr>
+    </w:p>
+    <w:p>
+      <w:pPr>
+        <w:spacing w:after="0" w:line="240" w:lineRule="auto"/>
+      </w:pPr>
+      <w:proofErr w:type="spellStart"/>
+      <w:r>
+        <w:t>While</w:t>
+      </w:r>
+      <w:proofErr w:type="spellEnd"/>
+      <w:r>
+        <w:t xml:space="preserve"> </w:t>
+      </w:r>
+      <w:r>
+        <w:t xml:space="preserve">reloj &lt;= </w:t>
+      </w:r>
+      <w:proofErr w:type="spellStart"/>
+      <w:r>
+        <w:t>tiempoSimulacion</w:t>
+      </w:r>
+      <w:proofErr w:type="spellEnd"/>
+    </w:p>
+    <w:p>
+      <w:pPr>
+        <w:spacing w:after="0" w:line="240" w:lineRule="auto"/>
+      </w:pPr>
+      <w:r>
+        <w:t>{</w:t>
+      </w:r>
+    </w:p>
+    <w:p>
+      <w:pPr>
+        <w:spacing w:after="0" w:line="240" w:lineRule="auto"/>
+      </w:pPr>
+      <w:r>
+        <w:tab/>
+      </w:r>
+      <w:proofErr w:type="spellStart"/>
+      <w:proofErr w:type="gramStart"/>
+      <w:r>
+        <w:t>accionarAscensor</w:t>
+      </w:r>
+      <w:proofErr w:type="spellEnd"/>
+      <w:proofErr w:type="gramEnd"/>
+      <w:r>
+        <w:t>()</w:t>
+      </w:r>
+    </w:p>
+    <w:p>
+      <w:pPr>
+        <w:spacing w:after="0" w:line="240" w:lineRule="auto"/>
+      </w:pPr>
+      <w:r>
+        <w:tab/>
+      </w:r>
+      <w:proofErr w:type="spellStart"/>
+      <w:proofErr w:type="gramStart"/>
+      <w:r>
+        <w:t>ajustarReloj</w:t>
+      </w:r>
+      <w:proofErr w:type="spellEnd"/>
+      <w:proofErr w:type="gramEnd"/>
+    </w:p>
+    <w:p>
+      <w:pPr>
+        <w:spacing w:after="0" w:line="240" w:lineRule="auto"/>
+      </w:pPr>
+      <w:r>
+        <w:tab/>
+      </w:r>
+      <w:proofErr w:type="spellStart"/>
+      <w:proofErr w:type="gramStart"/>
+      <w:r>
+        <w:t>LEF.llegadaPiso</w:t>
+      </w:r>
+      <w:proofErr w:type="spellEnd"/>
+      <w:r>
+        <w:t>(</w:t>
+      </w:r>
+      <w:proofErr w:type="spellStart"/>
+      <w:proofErr w:type="gramEnd"/>
+      <w:r>
+        <w:t>xexp</w:t>
+      </w:r>
+      <w:proofErr w:type="spellEnd"/>
+      <w:r>
+        <w:t xml:space="preserve">, “L”, </w:t>
+      </w:r>
+      <w:proofErr w:type="spellStart"/>
+      <w:r>
+        <w:t>pisoIni</w:t>
+      </w:r>
+      <w:proofErr w:type="spellEnd"/>
+      <w:r>
+        <w:t>)</w:t>
+      </w:r>
+    </w:p>
+    <w:p>
+      <w:pPr>
+        <w:spacing w:after="0" w:line="240" w:lineRule="auto"/>
+      </w:pPr>
       <w:r>
         <w:t>}</w:t>
       </w:r>
@@ -1088,8 +1390,15 @@
       <w:pPr>
         <w:spacing w:after="0" w:line="240" w:lineRule="auto"/>
       </w:pPr>
-      <w:r>
-        <w:t>mostarResultados()</w:t>
+      <w:proofErr w:type="spellStart"/>
+      <w:proofErr w:type="gramStart"/>
+      <w:r>
+        <w:t>mostarResultados</w:t>
+      </w:r>
+      <w:proofErr w:type="spellEnd"/>
+      <w:proofErr w:type="gramEnd"/>
+      <w:r>
+        <w:t>()</w:t>
       </w:r>
     </w:p>
     <w:sectPr>

</xml_diff>

<commit_message>
cambios Proyecto netbeans y lef
</commit_message>
<xml_diff>
--- a/Informe Proyecto 2014.docx
+++ b/Informe Proyecto 2014.docx
@@ -1132,217 +1132,218 @@
       <w:pPr>
         <w:spacing w:after="0" w:line="240" w:lineRule="auto"/>
       </w:pPr>
+    </w:p>
+    <w:p>
+      <w:pPr>
+        <w:spacing w:after="0"/>
+      </w:pPr>
+      <w:r>
+        <w:t>// Inicialización del</w:t>
+      </w:r>
+      <w:r>
+        <w:t xml:space="preserve"> ascensor</w:t>
+      </w:r>
+    </w:p>
+    <w:p>
+      <w:pPr>
+        <w:spacing w:after="0" w:line="240" w:lineRule="auto"/>
+      </w:pPr>
+      <w:proofErr w:type="spellStart"/>
+      <w:proofErr w:type="gramStart"/>
+      <w:r>
+        <w:t>inicializarAscensor</w:t>
+      </w:r>
+      <w:proofErr w:type="spellEnd"/>
+      <w:r>
+        <w:t>(</w:t>
+      </w:r>
+      <w:proofErr w:type="spellStart"/>
+      <w:proofErr w:type="gramEnd"/>
+      <w:r>
+        <w:t>capacidadAsc</w:t>
+      </w:r>
+      <w:proofErr w:type="spellEnd"/>
+      <w:r>
+        <w:t xml:space="preserve">, </w:t>
+      </w:r>
+      <w:proofErr w:type="spellStart"/>
+      <w:r>
+        <w:t>tiempoArranque</w:t>
+      </w:r>
+      <w:proofErr w:type="spellEnd"/>
+      <w:r>
+        <w:t xml:space="preserve">, </w:t>
+      </w:r>
+      <w:proofErr w:type="spellStart"/>
+      <w:r>
+        <w:t>despEntrePisos</w:t>
+      </w:r>
+      <w:proofErr w:type="spellEnd"/>
+      <w:r>
+        <w:t xml:space="preserve">, </w:t>
+      </w:r>
+      <w:proofErr w:type="spellStart"/>
+      <w:r>
+        <w:t>pisoAsc</w:t>
+      </w:r>
+      <w:proofErr w:type="spellEnd"/>
+      <w:r>
+        <w:t xml:space="preserve">, </w:t>
+      </w:r>
+      <w:proofErr w:type="spellStart"/>
+      <w:r>
+        <w:t>estadoAsc</w:t>
+      </w:r>
+      <w:proofErr w:type="spellEnd"/>
+      <w:r>
+        <w:t>);</w:t>
+      </w:r>
+    </w:p>
+    <w:p>
+      <w:pPr>
+        <w:spacing w:after="0" w:line="240" w:lineRule="auto"/>
+      </w:pPr>
+    </w:p>
+    <w:p>
+      <w:pPr>
+        <w:spacing w:after="0" w:line="240" w:lineRule="auto"/>
+      </w:pPr>
+      <w:r>
+        <w:t>// Parada, se define un tiempo límite para la simulación</w:t>
+      </w:r>
+    </w:p>
+    <w:p>
+      <w:pPr>
+        <w:spacing w:after="0" w:line="240" w:lineRule="auto"/>
+      </w:pPr>
+      <w:proofErr w:type="spellStart"/>
+      <w:proofErr w:type="gramStart"/>
+      <w:r>
+        <w:t>tiempoSimulacion</w:t>
+      </w:r>
+      <w:proofErr w:type="spellEnd"/>
+      <w:proofErr w:type="gramEnd"/>
+      <w:r>
+        <w:t xml:space="preserve"> = 86400 segundos // 1 día completo</w:t>
+      </w:r>
+    </w:p>
+    <w:p>
+      <w:pPr>
+        <w:spacing w:after="0" w:line="240" w:lineRule="auto"/>
+      </w:pPr>
+    </w:p>
+    <w:p>
+      <w:pPr>
+        <w:spacing w:after="0" w:line="240" w:lineRule="auto"/>
+      </w:pPr>
+      <w:r>
+        <w:t xml:space="preserve">// </w:t>
+      </w:r>
+      <w:r>
+        <w:t>Inicialización</w:t>
+      </w:r>
+      <w:r>
+        <w:t xml:space="preserve"> del LEF para persona</w:t>
+      </w:r>
+    </w:p>
+    <w:p>
+      <w:pPr>
+        <w:spacing w:after="0" w:line="240" w:lineRule="auto"/>
+      </w:pPr>
+      <w:proofErr w:type="spellStart"/>
+      <w:proofErr w:type="gramStart"/>
+      <w:r>
+        <w:t>LEF.llegadaPiso</w:t>
+      </w:r>
+      <w:proofErr w:type="spellEnd"/>
+      <w:r>
+        <w:t>(</w:t>
+      </w:r>
+      <w:proofErr w:type="gramEnd"/>
+      <w:r>
+        <w:t>0, “L”</w:t>
+      </w:r>
+      <w:r>
+        <w:t xml:space="preserve">, </w:t>
+      </w:r>
+      <w:proofErr w:type="spellStart"/>
+      <w:r>
+        <w:t>pisoIni</w:t>
+      </w:r>
+      <w:proofErr w:type="spellEnd"/>
+      <w:r>
+        <w:t>)</w:t>
+      </w:r>
+    </w:p>
+    <w:p>
+      <w:pPr>
+        <w:spacing w:after="0" w:line="240" w:lineRule="auto"/>
+      </w:pPr>
+    </w:p>
+    <w:p>
+      <w:pPr>
+        <w:spacing w:after="0" w:line="240" w:lineRule="auto"/>
+      </w:pPr>
+      <w:proofErr w:type="spellStart"/>
+      <w:r>
+        <w:t>While</w:t>
+      </w:r>
+      <w:proofErr w:type="spellEnd"/>
+      <w:r>
+        <w:t xml:space="preserve"> </w:t>
+      </w:r>
+      <w:r>
+        <w:t xml:space="preserve">reloj &lt;= </w:t>
+      </w:r>
+      <w:proofErr w:type="spellStart"/>
+      <w:r>
+        <w:t>tiempoSimulacion</w:t>
+      </w:r>
+      <w:proofErr w:type="spellEnd"/>
+    </w:p>
+    <w:p>
+      <w:pPr>
+        <w:spacing w:after="0" w:line="240" w:lineRule="auto"/>
+      </w:pPr>
+      <w:r>
+        <w:t>{</w:t>
+      </w:r>
+    </w:p>
+    <w:p>
+      <w:pPr>
+        <w:spacing w:after="0" w:line="240" w:lineRule="auto"/>
+      </w:pPr>
+      <w:r>
+        <w:tab/>
+      </w:r>
+      <w:proofErr w:type="spellStart"/>
+      <w:proofErr w:type="gramStart"/>
+      <w:r>
+        <w:t>accionarAscensor</w:t>
+      </w:r>
+      <w:proofErr w:type="spellEnd"/>
+      <w:proofErr w:type="gramEnd"/>
+      <w:r>
+        <w:t>()</w:t>
+      </w:r>
+    </w:p>
+    <w:p>
+      <w:pPr>
+        <w:spacing w:after="0" w:line="240" w:lineRule="auto"/>
+      </w:pPr>
+      <w:r>
+        <w:tab/>
+      </w:r>
+      <w:proofErr w:type="spellStart"/>
+      <w:r>
+        <w:t>ajustarReloj</w:t>
+      </w:r>
+      <w:proofErr w:type="spellEnd"/>
+      <w:r>
+        <w:t>()</w:t>
+      </w:r>
       <w:bookmarkStart w:id="0" w:name="_GoBack"/>
       <w:bookmarkEnd w:id="0"/>
-    </w:p>
-    <w:p>
-      <w:pPr>
-        <w:spacing w:after="0"/>
-      </w:pPr>
-      <w:r>
-        <w:t>// Inicialización del</w:t>
-      </w:r>
-      <w:r>
-        <w:t xml:space="preserve"> ascensor</w:t>
-      </w:r>
-    </w:p>
-    <w:p>
-      <w:pPr>
-        <w:spacing w:after="0" w:line="240" w:lineRule="auto"/>
-      </w:pPr>
-      <w:proofErr w:type="spellStart"/>
-      <w:proofErr w:type="gramStart"/>
-      <w:r>
-        <w:t>inicializarAscensor</w:t>
-      </w:r>
-      <w:proofErr w:type="spellEnd"/>
-      <w:r>
-        <w:t>(</w:t>
-      </w:r>
-      <w:proofErr w:type="spellStart"/>
-      <w:proofErr w:type="gramEnd"/>
-      <w:r>
-        <w:t>capacidadAsc</w:t>
-      </w:r>
-      <w:proofErr w:type="spellEnd"/>
-      <w:r>
-        <w:t xml:space="preserve">, </w:t>
-      </w:r>
-      <w:proofErr w:type="spellStart"/>
-      <w:r>
-        <w:t>tiempoArranque</w:t>
-      </w:r>
-      <w:proofErr w:type="spellEnd"/>
-      <w:r>
-        <w:t xml:space="preserve">, </w:t>
-      </w:r>
-      <w:proofErr w:type="spellStart"/>
-      <w:r>
-        <w:t>despEntrePisos</w:t>
-      </w:r>
-      <w:proofErr w:type="spellEnd"/>
-      <w:r>
-        <w:t xml:space="preserve">, </w:t>
-      </w:r>
-      <w:proofErr w:type="spellStart"/>
-      <w:r>
-        <w:t>pisoAsc</w:t>
-      </w:r>
-      <w:proofErr w:type="spellEnd"/>
-      <w:r>
-        <w:t xml:space="preserve">, </w:t>
-      </w:r>
-      <w:proofErr w:type="spellStart"/>
-      <w:r>
-        <w:t>estadoAsc</w:t>
-      </w:r>
-      <w:proofErr w:type="spellEnd"/>
-      <w:r>
-        <w:t>);</w:t>
-      </w:r>
-    </w:p>
-    <w:p>
-      <w:pPr>
-        <w:spacing w:after="0" w:line="240" w:lineRule="auto"/>
-      </w:pPr>
-    </w:p>
-    <w:p>
-      <w:pPr>
-        <w:spacing w:after="0" w:line="240" w:lineRule="auto"/>
-      </w:pPr>
-      <w:r>
-        <w:t>// Parada, se define un tiempo límite para la simulación</w:t>
-      </w:r>
-    </w:p>
-    <w:p>
-      <w:pPr>
-        <w:spacing w:after="0" w:line="240" w:lineRule="auto"/>
-      </w:pPr>
-      <w:proofErr w:type="spellStart"/>
-      <w:proofErr w:type="gramStart"/>
-      <w:r>
-        <w:t>tiempoSimulacion</w:t>
-      </w:r>
-      <w:proofErr w:type="spellEnd"/>
-      <w:proofErr w:type="gramEnd"/>
-      <w:r>
-        <w:t xml:space="preserve"> = 86400 segundos // 1 día completo</w:t>
-      </w:r>
-    </w:p>
-    <w:p>
-      <w:pPr>
-        <w:spacing w:after="0" w:line="240" w:lineRule="auto"/>
-      </w:pPr>
-    </w:p>
-    <w:p>
-      <w:pPr>
-        <w:spacing w:after="0" w:line="240" w:lineRule="auto"/>
-      </w:pPr>
-      <w:r>
-        <w:t xml:space="preserve">// </w:t>
-      </w:r>
-      <w:r>
-        <w:t>Inicialización</w:t>
-      </w:r>
-      <w:r>
-        <w:t xml:space="preserve"> del LEF para persona</w:t>
-      </w:r>
-    </w:p>
-    <w:p>
-      <w:pPr>
-        <w:spacing w:after="0" w:line="240" w:lineRule="auto"/>
-      </w:pPr>
-      <w:proofErr w:type="spellStart"/>
-      <w:proofErr w:type="gramStart"/>
-      <w:r>
-        <w:t>LEF.llegadaPiso</w:t>
-      </w:r>
-      <w:proofErr w:type="spellEnd"/>
-      <w:r>
-        <w:t>(</w:t>
-      </w:r>
-      <w:proofErr w:type="gramEnd"/>
-      <w:r>
-        <w:t>0, “L”</w:t>
-      </w:r>
-      <w:r>
-        <w:t xml:space="preserve">, </w:t>
-      </w:r>
-      <w:proofErr w:type="spellStart"/>
-      <w:r>
-        <w:t>pisoIni</w:t>
-      </w:r>
-      <w:proofErr w:type="spellEnd"/>
-      <w:r>
-        <w:t>)</w:t>
-      </w:r>
-    </w:p>
-    <w:p>
-      <w:pPr>
-        <w:spacing w:after="0" w:line="240" w:lineRule="auto"/>
-      </w:pPr>
-    </w:p>
-    <w:p>
-      <w:pPr>
-        <w:spacing w:after="0" w:line="240" w:lineRule="auto"/>
-      </w:pPr>
-      <w:proofErr w:type="spellStart"/>
-      <w:r>
-        <w:t>While</w:t>
-      </w:r>
-      <w:proofErr w:type="spellEnd"/>
-      <w:r>
-        <w:t xml:space="preserve"> </w:t>
-      </w:r>
-      <w:r>
-        <w:t xml:space="preserve">reloj &lt;= </w:t>
-      </w:r>
-      <w:proofErr w:type="spellStart"/>
-      <w:r>
-        <w:t>tiempoSimulacion</w:t>
-      </w:r>
-      <w:proofErr w:type="spellEnd"/>
-    </w:p>
-    <w:p>
-      <w:pPr>
-        <w:spacing w:after="0" w:line="240" w:lineRule="auto"/>
-      </w:pPr>
-      <w:r>
-        <w:t>{</w:t>
-      </w:r>
-    </w:p>
-    <w:p>
-      <w:pPr>
-        <w:spacing w:after="0" w:line="240" w:lineRule="auto"/>
-      </w:pPr>
-      <w:r>
-        <w:tab/>
-      </w:r>
-      <w:proofErr w:type="spellStart"/>
-      <w:proofErr w:type="gramStart"/>
-      <w:r>
-        <w:t>accionarAscensor</w:t>
-      </w:r>
-      <w:proofErr w:type="spellEnd"/>
-      <w:proofErr w:type="gramEnd"/>
-      <w:r>
-        <w:t>()</w:t>
-      </w:r>
-    </w:p>
-    <w:p>
-      <w:pPr>
-        <w:spacing w:after="0" w:line="240" w:lineRule="auto"/>
-      </w:pPr>
-      <w:r>
-        <w:tab/>
-      </w:r>
-      <w:proofErr w:type="spellStart"/>
-      <w:proofErr w:type="gramStart"/>
-      <w:r>
-        <w:t>ajustarReloj</w:t>
-      </w:r>
-      <w:proofErr w:type="spellEnd"/>
-      <w:proofErr w:type="gramEnd"/>
     </w:p>
     <w:p>
       <w:pPr>

</xml_diff>